<commit_message>
added corrected files for general users
</commit_message>
<xml_diff>
--- a/Use Case Documentations/Use case documentations for general users - modified.docx
+++ b/Use Case Documentations/Use case documentations for general users - modified.docx
@@ -1240,26 +1240,6 @@
     <w:p>
       <w:pPr>
         <w:pStyle w:val="ListParagraph"/>
-        <w:numPr>
-          <w:ilvl w:val="0"/>
-          <w:numId w:val="10"/>
-        </w:numPr>
-        <w:rPr>
-          <w:rFonts w:cstheme="minorHAnsi"/>
-          <w:color w:val="595959" w:themeColor="text1" w:themeTint="A6"/>
-        </w:rPr>
-      </w:pPr>
-      <w:r>
-        <w:rPr>
-          <w:rFonts w:cstheme="minorHAnsi"/>
-          <w:color w:val="595959" w:themeColor="text1" w:themeTint="A6"/>
-        </w:rPr>
-        <w:t>A success message is sent</w:t>
-      </w:r>
-    </w:p>
-    <w:p>
-      <w:pPr>
-        <w:pStyle w:val="ListParagraph"/>
         <w:ind w:left="1800"/>
         <w:rPr>
           <w:rFonts w:cstheme="minorHAnsi"/>
@@ -1566,6 +1546,16 @@
         </w:rPr>
         <w:t xml:space="preserve">le anomalies.  </w:t>
       </w:r>
+    </w:p>
+    <w:p>
+      <w:pPr>
+        <w:pStyle w:val="ListParagraph"/>
+        <w:ind w:left="1440"/>
+        <w:rPr>
+          <w:rFonts w:cstheme="minorHAnsi"/>
+          <w:color w:val="595959" w:themeColor="text1" w:themeTint="A6"/>
+        </w:rPr>
+      </w:pPr>
     </w:p>
     <w:p>
       <w:pPr>
@@ -2053,26 +2043,6 @@
     <w:p>
       <w:pPr>
         <w:pStyle w:val="ListParagraph"/>
-        <w:numPr>
-          <w:ilvl w:val="0"/>
-          <w:numId w:val="11"/>
-        </w:numPr>
-        <w:rPr>
-          <w:rFonts w:cstheme="minorHAnsi"/>
-          <w:color w:val="595959" w:themeColor="text1" w:themeTint="A6"/>
-        </w:rPr>
-      </w:pPr>
-      <w:r>
-        <w:rPr>
-          <w:rFonts w:cstheme="minorHAnsi"/>
-          <w:color w:val="595959" w:themeColor="text1" w:themeTint="A6"/>
-        </w:rPr>
-        <w:t>A success message is sent</w:t>
-      </w:r>
-    </w:p>
-    <w:p>
-      <w:pPr>
-        <w:pStyle w:val="ListParagraph"/>
         <w:ind w:left="1800"/>
         <w:rPr>
           <w:rFonts w:cstheme="minorHAnsi"/>
@@ -2393,6 +2363,14 @@
         </w:rPr>
         <w:t xml:space="preserve">le anomalies.  </w:t>
       </w:r>
+    </w:p>
+    <w:p>
+      <w:pPr>
+        <w:rPr>
+          <w:rFonts w:cstheme="minorHAnsi"/>
+          <w:color w:val="595959" w:themeColor="text1" w:themeTint="A6"/>
+        </w:rPr>
+      </w:pPr>
     </w:p>
     <w:p>
       <w:pPr>

</xml_diff>